<commit_message>
Chỉnh sửa lại báo cáo
</commit_message>
<xml_diff>
--- a/L20.docx
+++ b/L20.docx
@@ -329,8 +329,6 @@
               </w:rPr>
               <w:t>75</w:t>
             </w:r>
-            <w:bookmarkStart w:id="0" w:name="_GoBack"/>
-            <w:bookmarkEnd w:id="0"/>
             <w:r>
               <w:rPr>
                 <w:rFonts w:ascii="Times New Roman" w:hAnsi="Times New Roman" w:cs="Times New Roman"/>
@@ -476,7 +474,24 @@
                 <w:sz w:val="26"/>
                 <w:szCs w:val="26"/>
               </w:rPr>
-              <w:t>Cách thức hoạt động của HAproxy</w:t>
+              <w:t>Cách thức hoạt động của HA</w:t>
+            </w:r>
+            <w:r>
+              <w:rPr>
+                <w:rFonts w:ascii="Times New Roman" w:hAnsi="Times New Roman" w:cs="Times New Roman"/>
+                <w:sz w:val="26"/>
+                <w:szCs w:val="26"/>
+                <w:lang w:val="en-US"/>
+              </w:rPr>
+              <w:t>P</w:t>
+            </w:r>
+            <w:r>
+              <w:rPr>
+                <w:rFonts w:ascii="Times New Roman" w:hAnsi="Times New Roman" w:cs="Times New Roman"/>
+                <w:sz w:val="26"/>
+                <w:szCs w:val="26"/>
+              </w:rPr>
+              <w:t>roxy</w:t>
             </w:r>
           </w:p>
           <w:p>
@@ -570,7 +585,27 @@
           <w:sz w:val="26"/>
           <w:szCs w:val="26"/>
         </w:rPr>
-        <w:t>a.HAproxy là gì???</w:t>
+        <w:t>a.HA</w:t>
+      </w:r>
+      <w:r>
+        <w:rPr>
+          <w:rFonts w:ascii="Times New Roman" w:hAnsi="Times New Roman" w:cs="Times New Roman"/>
+          <w:b/>
+          <w:bCs/>
+          <w:sz w:val="26"/>
+          <w:szCs w:val="26"/>
+        </w:rPr>
+        <w:t>P</w:t>
+      </w:r>
+      <w:r>
+        <w:rPr>
+          <w:rFonts w:ascii="Times New Roman" w:hAnsi="Times New Roman" w:cs="Times New Roman"/>
+          <w:b/>
+          <w:bCs/>
+          <w:sz w:val="26"/>
+          <w:szCs w:val="26"/>
+        </w:rPr>
+        <w:t>roxy là gì???</w:t>
       </w:r>
     </w:p>
     <w:p>
@@ -624,18 +659,42 @@
           <w:szCs w:val="26"/>
           <w:shd w:val="clear" w:color="auto" w:fill="FFFFFF"/>
         </w:rPr>
-        <w:t xml:space="preserve">b. HAproxy có chức năng cụ thể là </w:t>
+        <w:t>b. HA</w:t>
       </w:r>
       <w:r>
         <w:rPr>
           <w:rFonts w:ascii="Times New Roman" w:hAnsi="Times New Roman" w:cs="Times New Roman"/>
           <w:b/>
           <w:bCs/>
+          <w:spacing w:val="2"/>
           <w:sz w:val="26"/>
           <w:szCs w:val="26"/>
           <w:shd w:val="clear" w:color="auto" w:fill="FFFFFF"/>
         </w:rPr>
-        <w:t>Chức năng chủ yếu là giữ đảm bảo hiệu năng, độ tin cậy cho các ứng dụng TCP/HTTP</w:t>
+        <w:t>P</w:t>
+      </w:r>
+      <w:r>
+        <w:rPr>
+          <w:rFonts w:ascii="Times New Roman" w:hAnsi="Times New Roman" w:cs="Times New Roman"/>
+          <w:b/>
+          <w:bCs/>
+          <w:spacing w:val="2"/>
+          <w:sz w:val="26"/>
+          <w:szCs w:val="26"/>
+          <w:shd w:val="clear" w:color="auto" w:fill="FFFFFF"/>
+        </w:rPr>
+        <w:t xml:space="preserve">roxy có chức </w:t>
+      </w:r>
+      <w:r>
+        <w:rPr>
+          <w:rFonts w:ascii="Times New Roman" w:hAnsi="Times New Roman" w:cs="Times New Roman"/>
+          <w:b/>
+          <w:bCs/>
+          <w:sz w:val="26"/>
+          <w:szCs w:val="26"/>
+          <w:shd w:val="clear" w:color="auto" w:fill="FFFFFF"/>
+        </w:rPr>
+        <w:t>chủ yếu là giữ đảm bảo hiệu năng, độ tin cậy cho các ứng dụng TCP/HTTP</w:t>
       </w:r>
     </w:p>
     <w:p>
@@ -703,7 +762,7 @@
           <w:sz w:val="26"/>
           <w:szCs w:val="26"/>
         </w:rPr>
-        <w:t>p</w:t>
+        <w:t>P</w:t>
       </w:r>
       <w:r>
         <w:rPr>
@@ -905,7 +964,27 @@
           <w:sz w:val="26"/>
           <w:szCs w:val="26"/>
         </w:rPr>
-        <w:t xml:space="preserve"> Cách thức hoạt động của HAproxy</w:t>
+        <w:t xml:space="preserve"> Cách thức hoạt động của HA</w:t>
+      </w:r>
+      <w:r>
+        <w:rPr>
+          <w:rFonts w:ascii="Times New Roman" w:hAnsi="Times New Roman" w:cs="Times New Roman"/>
+          <w:b/>
+          <w:bCs/>
+          <w:sz w:val="26"/>
+          <w:szCs w:val="26"/>
+        </w:rPr>
+        <w:t>P</w:t>
+      </w:r>
+      <w:r>
+        <w:rPr>
+          <w:rFonts w:ascii="Times New Roman" w:hAnsi="Times New Roman" w:cs="Times New Roman"/>
+          <w:b/>
+          <w:bCs/>
+          <w:sz w:val="26"/>
+          <w:szCs w:val="26"/>
+        </w:rPr>
+        <w:t>roxy</w:t>
       </w:r>
     </w:p>
     <w:p>
@@ -1156,7 +1235,25 @@
           <w:sz w:val="26"/>
           <w:szCs w:val="26"/>
         </w:rPr>
-        <w:t xml:space="preserve"> 1: Cài đặt và cấu hình HAproxy.</w:t>
+        <w:t xml:space="preserve"> 1: Cài đặt và cấu hình HA</w:t>
+      </w:r>
+      <w:r>
+        <w:rPr>
+          <w:b w:val="0"/>
+          <w:bCs w:val="0"/>
+          <w:sz w:val="26"/>
+          <w:szCs w:val="26"/>
+        </w:rPr>
+        <w:t>P</w:t>
+      </w:r>
+      <w:r>
+        <w:rPr>
+          <w:b w:val="0"/>
+          <w:bCs w:val="0"/>
+          <w:sz w:val="26"/>
+          <w:szCs w:val="26"/>
+        </w:rPr>
+        <w:t>roxy.</w:t>
       </w:r>
     </w:p>
     <w:p>
@@ -1317,7 +1414,27 @@
           <w:szCs w:val="26"/>
           <w:shd w:val="clear" w:color="auto" w:fill="FFFFFF"/>
         </w:rPr>
-        <w:t> Cấu hình HAproxy.</w:t>
+        <w:t> Cấu hình HA</w:t>
+      </w:r>
+      <w:r>
+        <w:rPr>
+          <w:rFonts w:ascii="Times New Roman" w:hAnsi="Times New Roman" w:cs="Times New Roman"/>
+          <w:spacing w:val="-1"/>
+          <w:sz w:val="26"/>
+          <w:szCs w:val="26"/>
+          <w:shd w:val="clear" w:color="auto" w:fill="FFFFFF"/>
+        </w:rPr>
+        <w:t>P</w:t>
+      </w:r>
+      <w:r>
+        <w:rPr>
+          <w:rFonts w:ascii="Times New Roman" w:hAnsi="Times New Roman" w:cs="Times New Roman"/>
+          <w:spacing w:val="-1"/>
+          <w:sz w:val="26"/>
+          <w:szCs w:val="26"/>
+          <w:shd w:val="clear" w:color="auto" w:fill="FFFFFF"/>
+        </w:rPr>
+        <w:t>roxy.</w:t>
       </w:r>
     </w:p>
     <w:p>
@@ -1686,7 +1803,25 @@
           <w:szCs w:val="26"/>
           <w:shd w:val="clear" w:color="auto" w:fill="FFFFFF"/>
         </w:rPr>
-        <w:t xml:space="preserve"> 3: Reset lại Haproxy</w:t>
+        <w:t xml:space="preserve"> 3: Reset lại H</w:t>
+      </w:r>
+      <w:r>
+        <w:rPr>
+          <w:rFonts w:ascii="Times New Roman" w:hAnsi="Times New Roman" w:cs="Times New Roman"/>
+          <w:sz w:val="26"/>
+          <w:szCs w:val="26"/>
+          <w:shd w:val="clear" w:color="auto" w:fill="FFFFFF"/>
+        </w:rPr>
+        <w:t>AP</w:t>
+      </w:r>
+      <w:r>
+        <w:rPr>
+          <w:rFonts w:ascii="Times New Roman" w:hAnsi="Times New Roman" w:cs="Times New Roman"/>
+          <w:sz w:val="26"/>
+          <w:szCs w:val="26"/>
+          <w:shd w:val="clear" w:color="auto" w:fill="FFFFFF"/>
+        </w:rPr>
+        <w:t>roxy</w:t>
       </w:r>
     </w:p>
     <w:p>
@@ -2177,7 +2312,25 @@
           <w:sz w:val="26"/>
           <w:szCs w:val="26"/>
         </w:rPr>
-        <w:t>Backend là một tập các server mà HAProxy có thể forward các request tới. Backend được cấu hình trong mục</w:t>
+        <w:t xml:space="preserve">Backend là một tập các server mà </w:t>
+      </w:r>
+      <w:bookmarkStart w:id="0" w:name="_GoBack"/>
+      <w:r>
+        <w:rPr>
+          <w:spacing w:val="-1"/>
+          <w:sz w:val="26"/>
+          <w:szCs w:val="26"/>
+        </w:rPr>
+        <w:t>HAProx</w:t>
+      </w:r>
+      <w:bookmarkEnd w:id="0"/>
+      <w:r>
+        <w:rPr>
+          <w:spacing w:val="-1"/>
+          <w:sz w:val="26"/>
+          <w:szCs w:val="26"/>
+        </w:rPr>
+        <w:t>y có thể forward các request tới. Backend được cấu hình trong mục</w:t>
       </w:r>
       <w:r>
         <w:rPr>
@@ -7301,7 +7454,7 @@
 </file>
 
 <file path=customXml/itemProps1.xml><?xml version="1.0" encoding="utf-8"?>
-<ds:datastoreItem xmlns:ds="http://schemas.openxmlformats.org/officeDocument/2006/customXml" ds:itemID="{BA96BA48-45D5-4F8D-9A26-BFD0AF5ACCF3}">
+<ds:datastoreItem xmlns:ds="http://schemas.openxmlformats.org/officeDocument/2006/customXml" ds:itemID="{D988F7BE-00EB-4EC4-845A-8F0C0940C355}">
   <ds:schemaRefs>
     <ds:schemaRef ds:uri="http://schemas.openxmlformats.org/officeDocument/2006/bibliography"/>
   </ds:schemaRefs>

</xml_diff>